<commit_message>
Change file format to older word
</commit_message>
<xml_diff>
--- a/specyfikacja_wymagan.docx
+++ b/specyfikacja_wymagan.docx
@@ -595,14 +595,7 @@
           <w:b/>
           <w:bCs/>
         </w:rPr>
-        <w:t xml:space="preserve">modyfikować </w:t>
-      </w:r>
-      <w:r>
-        <w:rPr>
-          <w:b/>
-          <w:bCs/>
-        </w:rPr>
-        <w:t xml:space="preserve">Grupy kursów </w:t>
+        <w:t xml:space="preserve">modyfikować Grupy kursów </w:t>
       </w:r>
       <w:r>
         <w:rPr>
@@ -1904,6 +1897,7 @@
     <w:qFormat/>
     <w:pPr>
       <w:widowControl/>
+      <w:suppressAutoHyphens w:val="true"/>
       <w:bidi w:val="0"/>
       <w:spacing w:lineRule="auto" w:line="259" w:before="0" w:after="160"/>
       <w:jc w:val="left"/>

</xml_diff>

<commit_message>
Add model_informacyjny in VP and adjust docx
</commit_message>
<xml_diff>
--- a/specyfikacja_wymagan.docx
+++ b/specyfikacja_wymagan.docx
@@ -667,7 +667,18 @@
       </w:r>
       <w:r>
         <w:rPr/>
-        <w:t>, aby upewnić się, że spełnia rozporządzenia.</w:t>
+        <w:t xml:space="preserve">, aby upewnić się, że spełnia </w:t>
+      </w:r>
+      <w:r>
+        <w:rPr>
+          <w:b/>
+          <w:bCs/>
+        </w:rPr>
+        <w:t>Ograniczenia</w:t>
+      </w:r>
+      <w:r>
+        <w:rPr/>
+        <w:t>.</w:t>
       </w:r>
     </w:p>
     <w:p>

</xml_diff>